<commit_message>
Update Adventure games notes.docx
</commit_message>
<xml_diff>
--- a/sums/Adventure games notes.docx
+++ b/sums/Adventure games notes.docx
@@ -221,14 +221,238 @@
     </w:p>
     <w:p/>
     <w:p>
-      <w:pPr>
-        <w:rPr>
-          <w:lang w:val="pt-BR"/>
-        </w:rPr>
-      </w:pPr>
       <w:r>
         <w:t>Exploração do espaço e da ação - A manipulação dos objetos e a interação com outras personagens incitam o jogador a explorar o mundo para aprender o seu funcionamento. Assim, o jogador tem de fazer experiências no mundo para resolver os puzzles, ver o que funciona e o que não funciona. Em vez de lhe ser explicado o que fazer, o jogador tem de procurar informação.</w:t>
       </w:r>
+    </w:p>
+    <w:p/>
+    <w:p>
+      <w:pPr>
+        <w:autoSpaceDE w:val="0"/>
+        <w:autoSpaceDN w:val="0"/>
+        <w:adjustRightInd w:val="0"/>
+        <w:spacing w:after="0" w:line="240" w:lineRule="auto"/>
+        <w:rPr>
+          <w:rFonts w:ascii="T3Font_50" w:hAnsi="T3Font_50" w:cs="T3Font_50"/>
+          <w:kern w:val="0"/>
+          <w:sz w:val="55"/>
+          <w:szCs w:val="55"/>
+          <w:lang w:val="en-US"/>
+        </w:rPr>
+      </w:pPr>
+      <w:r>
+        <w:rPr>
+          <w:rFonts w:ascii="T3Font_50" w:hAnsi="T3Font_50" w:cs="T3Font_50"/>
+          <w:kern w:val="0"/>
+          <w:sz w:val="55"/>
+          <w:szCs w:val="55"/>
+          <w:lang w:val="en-US"/>
+        </w:rPr>
+        <w:t>ADVENTURE</w:t>
+      </w:r>
+    </w:p>
+    <w:p>
+      <w:pPr>
+        <w:rPr>
+          <w:rFonts w:ascii="T3Font_51" w:hAnsi="T3Font_51" w:cs="T3Font_51"/>
+          <w:i/>
+          <w:iCs/>
+          <w:kern w:val="0"/>
+          <w:sz w:val="50"/>
+          <w:szCs w:val="50"/>
+          <w:lang w:val="en-US"/>
+        </w:rPr>
+      </w:pPr>
+      <w:r>
+        <w:rPr>
+          <w:rFonts w:ascii="T3Font_51" w:hAnsi="T3Font_51" w:cs="T3Font_51"/>
+          <w:i/>
+          <w:iCs/>
+          <w:kern w:val="0"/>
+          <w:sz w:val="50"/>
+          <w:szCs w:val="50"/>
+          <w:lang w:val="en-US"/>
+        </w:rPr>
+        <w:t>Clara Fernández-Vara</w:t>
+      </w:r>
+    </w:p>
+    <w:p>
+      <w:pPr>
+        <w:rPr>
+          <w:rFonts w:ascii="T3Font_51" w:hAnsi="T3Font_51" w:cs="T3Font_51"/>
+          <w:i/>
+          <w:iCs/>
+          <w:kern w:val="0"/>
+          <w:sz w:val="50"/>
+          <w:szCs w:val="50"/>
+          <w:lang w:val="en-US"/>
+        </w:rPr>
+      </w:pPr>
+    </w:p>
+    <w:p>
+      <w:pPr>
+        <w:rPr>
+          <w:rFonts w:cstheme="minorHAnsi"/>
+          <w:sz w:val="24"/>
+          <w:szCs w:val="24"/>
+          <w:lang w:val="pt-BR"/>
+        </w:rPr>
+      </w:pPr>
+      <w:r>
+        <w:rPr>
+          <w:rFonts w:cstheme="minorHAnsi"/>
+          <w:sz w:val="24"/>
+          <w:szCs w:val="24"/>
+          <w:lang w:val="pt-BR"/>
+        </w:rPr>
+        <w:t>Os jogos de aventura são um dos primeiros gêneros derivados da intersecção de jogos e mídia digital.</w:t>
+      </w:r>
+    </w:p>
+    <w:p>
+      <w:pPr>
+        <w:rPr>
+          <w:rFonts w:cstheme="minorHAnsi"/>
+          <w:sz w:val="24"/>
+          <w:szCs w:val="24"/>
+          <w:lang w:val="pt-BR"/>
+        </w:rPr>
+      </w:pPr>
+    </w:p>
+    <w:p>
+      <w:pPr>
+        <w:rPr>
+          <w:rFonts w:cstheme="minorHAnsi"/>
+          <w:sz w:val="24"/>
+          <w:szCs w:val="24"/>
+          <w:lang w:val="pt-BR"/>
+        </w:rPr>
+      </w:pPr>
+      <w:r>
+        <w:rPr>
+          <w:rFonts w:cstheme="minorHAnsi"/>
+          <w:sz w:val="24"/>
+          <w:szCs w:val="24"/>
+          <w:lang w:val="pt-BR"/>
+        </w:rPr>
+        <w:t>O gênero leva o nome do jogo de texto Adventure (1976–1977), também conhecido como Colossal Cave Adventure, inicialmente desenvolvido por Will Crowther e posteriormente expandido por Don Woods. Desde então, os jogos de aventura assumiram muitas formas, evoluindo através de diferentes interfaces para encontrar novas abordagens para criar experiências narrativas. Os primeiros jogos de aventura eram chamados de aventuras de texto, já que as palavras eram a forma de representar seu mundo e de interagir com ele. Logo, os jogos de aventura em texto começaram a incorporar ilustrações.</w:t>
+      </w:r>
+    </w:p>
+    <w:p>
+      <w:pPr>
+        <w:rPr>
+          <w:rFonts w:cstheme="minorHAnsi"/>
+          <w:sz w:val="24"/>
+          <w:szCs w:val="24"/>
+          <w:lang w:val="pt-BR"/>
+        </w:rPr>
+      </w:pPr>
+    </w:p>
+    <w:p>
+      <w:pPr>
+        <w:rPr>
+          <w:rFonts w:cstheme="minorHAnsi"/>
+          <w:sz w:val="24"/>
+          <w:szCs w:val="24"/>
+          <w:lang w:val="pt-BR"/>
+        </w:rPr>
+      </w:pPr>
+      <w:r>
+        <w:rPr>
+          <w:rFonts w:cstheme="minorHAnsi"/>
+          <w:sz w:val="24"/>
+          <w:szCs w:val="24"/>
+          <w:lang w:val="pt-BR"/>
+        </w:rPr>
+        <w:t>Posteriormente, a utilização de menus permitiu uma interação mais ágil, ao listar os possíveis comandos e objetos de inventário.</w:t>
+      </w:r>
+    </w:p>
+    <w:p>
+      <w:pPr>
+        <w:rPr>
+          <w:rFonts w:cstheme="minorHAnsi"/>
+          <w:sz w:val="24"/>
+          <w:szCs w:val="24"/>
+          <w:lang w:val="pt-BR"/>
+        </w:rPr>
+      </w:pPr>
+    </w:p>
+    <w:p>
+      <w:pPr>
+        <w:rPr>
+          <w:rFonts w:cstheme="minorHAnsi"/>
+          <w:sz w:val="24"/>
+          <w:szCs w:val="24"/>
+          <w:lang w:val="pt-BR"/>
+        </w:rPr>
+      </w:pPr>
+      <w:r>
+        <w:rPr>
+          <w:rFonts w:cstheme="minorHAnsi"/>
+          <w:sz w:val="24"/>
+          <w:szCs w:val="24"/>
+          <w:lang w:val="pt-BR"/>
+        </w:rPr>
+        <w:t xml:space="preserve">Na evolução da interface, os cliques do mouse tornaram-se a entrada principal e as listas de comandos tornaram-se ícones, que abstraíram muitas das ações (por exemplo, uma boca pode significar falar, comer ou beijar). As listas de inventário também se tornaram visuais, para que os </w:t>
+      </w:r>
+      <w:r>
+        <w:rPr>
+          <w:rFonts w:cstheme="minorHAnsi"/>
+          <w:sz w:val="24"/>
+          <w:szCs w:val="24"/>
+          <w:lang w:val="pt-BR"/>
+        </w:rPr>
+        <w:lastRenderedPageBreak/>
+        <w:t>jogadores pudessem arrastar um objeto da barra de inventário diretamente para o mundo, deixando para trás a interação semelhante a uma frase.</w:t>
+      </w:r>
+    </w:p>
+    <w:p>
+      <w:pPr>
+        <w:rPr>
+          <w:rFonts w:cstheme="minorHAnsi"/>
+          <w:sz w:val="24"/>
+          <w:szCs w:val="24"/>
+          <w:lang w:val="pt-BR"/>
+        </w:rPr>
+      </w:pPr>
+    </w:p>
+    <w:p>
+      <w:pPr>
+        <w:rPr>
+          <w:rFonts w:cstheme="minorHAnsi"/>
+          <w:sz w:val="24"/>
+          <w:szCs w:val="24"/>
+          <w:lang w:val="pt-BR"/>
+        </w:rPr>
+      </w:pPr>
+      <w:r>
+        <w:rPr>
+          <w:rFonts w:cstheme="minorHAnsi"/>
+          <w:sz w:val="24"/>
+          <w:szCs w:val="24"/>
+          <w:lang w:val="pt-BR"/>
+        </w:rPr>
+        <w:t>Outro tipo de jogos de aventura para consolas, mais contemporâneos, baseia o seu modo de interação em gestos, onde os movimentos físicos significam o comando, incorporando assim o desafio baseado na manipulação direta (Shneiderman, 2003) da personagem e do mundo. Por exemplo, em Heavy Rain (Quantic Dream, 2010), o jogador move o botão analógico do controlador em uma direção específica para abrir uma gaveta em vez de selecionar “abrir” em um menu.</w:t>
+      </w:r>
+    </w:p>
+    <w:p>
+      <w:pPr>
+        <w:rPr>
+          <w:rFonts w:cstheme="minorHAnsi"/>
+          <w:sz w:val="24"/>
+          <w:szCs w:val="24"/>
+          <w:lang w:val="pt-BR"/>
+        </w:rPr>
+      </w:pPr>
+    </w:p>
+    <w:p>
+      <w:pPr>
+        <w:rPr>
+          <w:rFonts w:cstheme="minorHAnsi"/>
+          <w:sz w:val="24"/>
+          <w:szCs w:val="24"/>
+          <w:lang w:val="pt-BR"/>
+        </w:rPr>
+      </w:pPr>
     </w:p>
     <w:sectPr>
       <w:pgSz w:w="12240" w:h="15840"/>

</xml_diff>